<commit_message>
actualizando documento de Word
</commit_message>
<xml_diff>
--- a/game store.docx
+++ b/game store.docx
@@ -2362,20 +2362,12 @@
         </w:rPr>
       </w:pPr>
       <w:bookmarkStart w:id="7" w:name="_Toc79669817"/>
-      <w:proofErr w:type="spellStart"/>
       <w:r>
         <w:rPr>
           <w:lang w:val="en-US"/>
         </w:rPr>
         <w:lastRenderedPageBreak/>
-        <w:t>Registro</w:t>
-      </w:r>
-      <w:proofErr w:type="spellEnd"/>
-      <w:r>
-        <w:rPr>
-          <w:lang w:val="en-US"/>
-        </w:rPr>
-        <w:t xml:space="preserve"> de Stock</w:t>
+        <w:t>Registro de Stock</w:t>
       </w:r>
       <w:bookmarkEnd w:id="7"/>
     </w:p>
@@ -2687,10 +2679,10 @@
           <w:noProof/>
         </w:rPr>
         <w:drawing>
-          <wp:inline distT="0" distB="0" distL="0" distR="0" wp14:anchorId="091259F4" wp14:editId="79726B9E">
-            <wp:extent cx="5612130" cy="2618740"/>
-            <wp:effectExtent l="0" t="0" r="7620" b="0"/>
-            <wp:docPr id="3" name="Imagen 3"/>
+          <wp:inline distT="0" distB="0" distL="0" distR="0" wp14:anchorId="030AD9CC" wp14:editId="7C6447A0">
+            <wp:extent cx="5612130" cy="2626995"/>
+            <wp:effectExtent l="0" t="0" r="7620" b="1905"/>
+            <wp:docPr id="21" name="Imagen 21"/>
             <wp:cNvGraphicFramePr>
               <a:graphicFrameLocks xmlns:a="http://schemas.openxmlformats.org/drawingml/2006/main" noChangeAspect="1"/>
             </wp:cNvGraphicFramePr>
@@ -2710,7 +2702,7 @@
                   <pic:spPr>
                     <a:xfrm>
                       <a:off x="0" y="0"/>
-                      <a:ext cx="5612130" cy="2618740"/>
+                      <a:ext cx="5612130" cy="2626995"/>
                     </a:xfrm>
                     <a:prstGeom prst="rect">
                       <a:avLst/>
@@ -2847,10 +2839,10 @@
           <w:noProof/>
         </w:rPr>
         <w:drawing>
-          <wp:inline distT="0" distB="0" distL="0" distR="0" wp14:anchorId="0BB57721" wp14:editId="7062FCC3">
-            <wp:extent cx="5612130" cy="2590800"/>
-            <wp:effectExtent l="0" t="0" r="7620" b="0"/>
-            <wp:docPr id="15" name="Imagen 15"/>
+          <wp:inline distT="0" distB="0" distL="0" distR="0" wp14:anchorId="494B41FD" wp14:editId="5D716429">
+            <wp:extent cx="5612130" cy="2601595"/>
+            <wp:effectExtent l="0" t="0" r="7620" b="8255"/>
+            <wp:docPr id="22" name="Imagen 22"/>
             <wp:cNvGraphicFramePr>
               <a:graphicFrameLocks xmlns:a="http://schemas.openxmlformats.org/drawingml/2006/main" noChangeAspect="1"/>
             </wp:cNvGraphicFramePr>
@@ -2870,7 +2862,7 @@
                   <pic:spPr>
                     <a:xfrm>
                       <a:off x="0" y="0"/>
-                      <a:ext cx="5612130" cy="2590800"/>
+                      <a:ext cx="5612130" cy="2601595"/>
                     </a:xfrm>
                     <a:prstGeom prst="rect">
                       <a:avLst/>
@@ -2894,21 +2886,11 @@
         <w:pStyle w:val="Ttulo1"/>
       </w:pPr>
       <w:bookmarkStart w:id="18" w:name="_Toc79669828"/>
-      <w:proofErr w:type="spellStart"/>
       <w:r>
         <w:lastRenderedPageBreak/>
-        <w:t>Mongodb</w:t>
-      </w:r>
-      <w:proofErr w:type="spellEnd"/>
-      <w:r>
-        <w:t xml:space="preserve"> </w:t>
-      </w:r>
-      <w:proofErr w:type="spellStart"/>
-      <w:r>
-        <w:t>Compass</w:t>
+        <w:t>Mongodb Compass</w:t>
       </w:r>
       <w:bookmarkEnd w:id="18"/>
-      <w:proofErr w:type="spellEnd"/>
     </w:p>
     <w:p>
       <w:r>
@@ -3782,7 +3764,7 @@
   </w:compat>
   <w:rsids>
     <w:rsidRoot w:val="00F531D2"/>
-    <w:rsid w:val="002D2774"/>
+    <w:rsid w:val="00135E73"/>
     <w:rsid w:val="00F531D2"/>
   </w:rsids>
   <m:mathPr>

</xml_diff>